<commit_message>
nmv 22 03 2024
</commit_message>
<xml_diff>
--- a/TS Jatai Ghanam Project/TS 4.2/TS 4.2 Ghanam Malayalam Corrections.docx
+++ b/TS Jatai Ghanam Project/TS 4.2/TS 4.2 Ghanam Malayalam Corrections.docx
@@ -24,7 +24,6 @@
         </w:rPr>
         <w:t xml:space="preserve">TS </w:t>
       </w:r>
-      <w:proofErr w:type="gramStart"/>
       <w:r>
         <w:rPr>
           <w:b/>
@@ -63,18 +62,7 @@
           <w:szCs w:val="32"/>
           <w:u w:val="single"/>
         </w:rPr>
-        <w:t>–</w:t>
-      </w:r>
-      <w:proofErr w:type="gramEnd"/>
-      <w:r>
-        <w:rPr>
-          <w:b/>
-          <w:bCs/>
-          <w:sz w:val="32"/>
-          <w:szCs w:val="32"/>
-          <w:u w:val="single"/>
-        </w:rPr>
-        <w:t xml:space="preserve"> TS </w:t>
+        <w:t xml:space="preserve">– TS </w:t>
       </w:r>
       <w:r>
         <w:rPr>
@@ -152,20 +140,9 @@
           <w:bCs/>
           <w:sz w:val="32"/>
           <w:szCs w:val="32"/>
-          <w:highlight w:val="red"/>
           <w:u w:val="single"/>
         </w:rPr>
-        <w:t>????</w:t>
-      </w:r>
-      <w:r>
-        <w:rPr>
-          <w:b/>
-          <w:bCs/>
-          <w:sz w:val="32"/>
-          <w:szCs w:val="32"/>
-          <w:u w:val="single"/>
-        </w:rPr>
-        <w:t>.</w:t>
+        <w:t>31st Mar 2024</w:t>
       </w:r>
     </w:p>
     <w:p>
@@ -15097,6 +15074,7 @@
                 <w:color w:val="000000"/>
                 <w:sz w:val="32"/>
                 <w:szCs w:val="32"/>
+                <w:lang w:val="it-IT"/>
               </w:rPr>
             </w:pPr>
             <w:r>
@@ -15105,6 +15083,7 @@
                 <w:color w:val="000000"/>
                 <w:sz w:val="32"/>
                 <w:szCs w:val="32"/>
+                <w:lang w:val="it-IT"/>
               </w:rPr>
               <w:t>D</w:t>
             </w:r>
@@ -15114,15 +15093,17 @@
                 <w:color w:val="000000"/>
                 <w:sz w:val="28"/>
                 <w:szCs w:val="32"/>
-              </w:rPr>
-              <w:t>–</w:t>
-            </w:r>
-            <w:r>
-              <w:rPr>
-                <w:rFonts w:ascii="BRH Malayalam Extra" w:hAnsi="BRH Malayalam Extra" w:cs="BRH Malayalam Extra"/>
-                <w:color w:val="000000"/>
-                <w:sz w:val="32"/>
-                <w:szCs w:val="32"/>
+                <w:lang w:val="it-IT"/>
+              </w:rPr>
+              <w:t>–</w:t>
+            </w:r>
+            <w:r>
+              <w:rPr>
+                <w:rFonts w:ascii="BRH Malayalam Extra" w:hAnsi="BRH Malayalam Extra" w:cs="BRH Malayalam Extra"/>
+                <w:color w:val="000000"/>
+                <w:sz w:val="32"/>
+                <w:szCs w:val="32"/>
+                <w:lang w:val="it-IT"/>
               </w:rPr>
               <w:t>e</w:t>
             </w:r>
@@ -15132,15 +15113,17 @@
                 <w:color w:val="000000"/>
                 <w:sz w:val="28"/>
                 <w:szCs w:val="32"/>
-              </w:rPr>
-              <w:t>–</w:t>
-            </w:r>
-            <w:r>
-              <w:rPr>
-                <w:rFonts w:ascii="BRH Malayalam Extra" w:hAnsi="BRH Malayalam Extra" w:cs="BRH Malayalam Extra"/>
-                <w:color w:val="000000"/>
-                <w:sz w:val="32"/>
-                <w:szCs w:val="32"/>
+                <w:lang w:val="it-IT"/>
+              </w:rPr>
+              <w:t>–</w:t>
+            </w:r>
+            <w:r>
+              <w:rPr>
+                <w:rFonts w:ascii="BRH Malayalam Extra" w:hAnsi="BRH Malayalam Extra" w:cs="BRH Malayalam Extra"/>
+                <w:color w:val="000000"/>
+                <w:sz w:val="32"/>
+                <w:szCs w:val="32"/>
+                <w:lang w:val="it-IT"/>
               </w:rPr>
               <w:t>Zyrç—Ç</w:t>
             </w:r>
@@ -15150,15 +15133,17 @@
                 <w:color w:val="000000"/>
                 <w:sz w:val="28"/>
                 <w:szCs w:val="32"/>
-              </w:rPr>
-              <w:t>–</w:t>
-            </w:r>
-            <w:r>
-              <w:rPr>
-                <w:rFonts w:ascii="BRH Malayalam Extra" w:hAnsi="BRH Malayalam Extra" w:cs="BRH Malayalam Extra"/>
-                <w:color w:val="000000"/>
-                <w:sz w:val="32"/>
-                <w:szCs w:val="32"/>
+                <w:lang w:val="it-IT"/>
+              </w:rPr>
+              <w:t>–</w:t>
+            </w:r>
+            <w:r>
+              <w:rPr>
+                <w:rFonts w:ascii="BRH Malayalam Extra" w:hAnsi="BRH Malayalam Extra" w:cs="BRH Malayalam Extra"/>
+                <w:color w:val="000000"/>
+                <w:sz w:val="32"/>
+                <w:szCs w:val="32"/>
+                <w:lang w:val="it-IT"/>
               </w:rPr>
               <w:t xml:space="preserve"> CZõ¡—e - Zyrç—¥Ç | </w:t>
             </w:r>
@@ -15174,6 +15159,7 @@
                 <w:rFonts w:cs="BRH Malayalam Extra"/>
                 <w:color w:val="FF0000"/>
                 <w:szCs w:val="40"/>
+                <w:lang w:val="it-IT"/>
               </w:rPr>
             </w:pPr>
           </w:p>
@@ -15205,6 +15191,7 @@
                 <w:color w:val="000000"/>
                 <w:sz w:val="32"/>
                 <w:szCs w:val="32"/>
+                <w:lang w:val="it-IT"/>
               </w:rPr>
             </w:pPr>
             <w:r>
@@ -15213,6 +15200,7 @@
                 <w:color w:val="000000"/>
                 <w:sz w:val="32"/>
                 <w:szCs w:val="32"/>
+                <w:lang w:val="it-IT"/>
               </w:rPr>
               <w:lastRenderedPageBreak/>
               <w:t>(</w:t>
@@ -15222,6 +15210,7 @@
                 <w:rFonts w:cs="BRH Malayalam Extra"/>
                 <w:color w:val="000000"/>
                 <w:szCs w:val="32"/>
+                <w:lang w:val="it-IT"/>
               </w:rPr>
               <w:t>54</w:t>
             </w:r>
@@ -15231,6 +15220,7 @@
                 <w:color w:val="000000"/>
                 <w:sz w:val="32"/>
                 <w:szCs w:val="32"/>
+                <w:lang w:val="it-IT"/>
               </w:rPr>
               <w:t>)[</w:t>
             </w:r>
@@ -15239,6 +15229,7 @@
                 <w:rFonts w:cs="BRH Malayalam Extra"/>
                 <w:color w:val="000000"/>
                 <w:szCs w:val="32"/>
+                <w:lang w:val="it-IT"/>
               </w:rPr>
               <w:t>P15</w:t>
             </w:r>
@@ -15248,6 +15239,7 @@
                 <w:color w:val="000000"/>
                 <w:sz w:val="32"/>
                 <w:szCs w:val="32"/>
+                <w:lang w:val="it-IT"/>
               </w:rPr>
               <w:t xml:space="preserve">] </w:t>
             </w:r>
@@ -15256,6 +15248,7 @@
                 <w:rFonts w:cs="BRH Malayalam Extra"/>
                 <w:color w:val="000000"/>
                 <w:szCs w:val="32"/>
+                <w:lang w:val="it-IT"/>
               </w:rPr>
               <w:t>4</w:t>
             </w:r>
@@ -15265,6 +15258,7 @@
                 <w:color w:val="000000"/>
                 <w:sz w:val="32"/>
                 <w:szCs w:val="32"/>
+                <w:lang w:val="it-IT"/>
               </w:rPr>
               <w:t>.</w:t>
             </w:r>
@@ -15273,6 +15267,7 @@
                 <w:rFonts w:cs="BRH Malayalam Extra"/>
                 <w:color w:val="000000"/>
                 <w:szCs w:val="32"/>
+                <w:lang w:val="it-IT"/>
               </w:rPr>
               <w:t>2</w:t>
             </w:r>
@@ -15282,6 +15277,7 @@
                 <w:color w:val="000000"/>
                 <w:sz w:val="32"/>
                 <w:szCs w:val="32"/>
+                <w:lang w:val="it-IT"/>
               </w:rPr>
               <w:t>.</w:t>
             </w:r>
@@ -15290,6 +15286,7 @@
                 <w:rFonts w:cs="BRH Malayalam Extra"/>
                 <w:color w:val="000000"/>
                 <w:szCs w:val="32"/>
+                <w:lang w:val="it-IT"/>
               </w:rPr>
               <w:t>4</w:t>
             </w:r>
@@ -15299,6 +15296,7 @@
                 <w:color w:val="000000"/>
                 <w:sz w:val="32"/>
                 <w:szCs w:val="32"/>
+                <w:lang w:val="it-IT"/>
               </w:rPr>
               <w:t>.</w:t>
             </w:r>
@@ -15307,6 +15305,7 @@
                 <w:rFonts w:cs="BRH Malayalam Extra"/>
                 <w:color w:val="000000"/>
                 <w:szCs w:val="32"/>
+                <w:lang w:val="it-IT"/>
               </w:rPr>
               <w:t>2</w:t>
             </w:r>
@@ -15316,6 +15315,7 @@
                 <w:color w:val="000000"/>
                 <w:sz w:val="32"/>
                 <w:szCs w:val="32"/>
+                <w:lang w:val="it-IT"/>
               </w:rPr>
               <w:t>(</w:t>
             </w:r>
@@ -15324,6 +15324,7 @@
                 <w:rFonts w:cs="BRH Malayalam Extra"/>
                 <w:color w:val="000000"/>
                 <w:szCs w:val="32"/>
+                <w:lang w:val="it-IT"/>
               </w:rPr>
               <w:t>50</w:t>
             </w:r>
@@ -15333,6 +15334,7 @@
                 <w:color w:val="000000"/>
                 <w:sz w:val="32"/>
                 <w:szCs w:val="32"/>
+                <w:lang w:val="it-IT"/>
               </w:rPr>
               <w:t>)-  Hxr—czr¡ | A</w:t>
             </w:r>
@@ -15342,15 +15344,17 @@
                 <w:color w:val="000000"/>
                 <w:sz w:val="28"/>
                 <w:szCs w:val="32"/>
-              </w:rPr>
-              <w:t>–</w:t>
-            </w:r>
-            <w:r>
-              <w:rPr>
-                <w:rFonts w:ascii="BRH Malayalam Extra" w:hAnsi="BRH Malayalam Extra" w:cs="BRH Malayalam Extra"/>
-                <w:color w:val="000000"/>
-                <w:sz w:val="32"/>
-                <w:szCs w:val="32"/>
+                <w:lang w:val="it-IT"/>
+              </w:rPr>
+              <w:t>–</w:t>
+            </w:r>
+            <w:r>
+              <w:rPr>
+                <w:rFonts w:ascii="BRH Malayalam Extra" w:hAnsi="BRH Malayalam Extra" w:cs="BRH Malayalam Extra"/>
+                <w:color w:val="000000"/>
+                <w:sz w:val="32"/>
+                <w:szCs w:val="32"/>
+                <w:lang w:val="it-IT"/>
               </w:rPr>
               <w:t>fþ¡ | px</w:t>
             </w:r>
@@ -15360,15 +15364,17 @@
                 <w:color w:val="000000"/>
                 <w:sz w:val="28"/>
                 <w:szCs w:val="32"/>
-              </w:rPr>
-              <w:t>–</w:t>
-            </w:r>
-            <w:r>
-              <w:rPr>
-                <w:rFonts w:ascii="BRH Malayalam Extra" w:hAnsi="BRH Malayalam Extra" w:cs="BRH Malayalam Extra"/>
-                <w:color w:val="000000"/>
-                <w:sz w:val="32"/>
-                <w:szCs w:val="32"/>
+                <w:lang w:val="it-IT"/>
+              </w:rPr>
+              <w:t>–</w:t>
+            </w:r>
+            <w:r>
+              <w:rPr>
+                <w:rFonts w:ascii="BRH Malayalam Extra" w:hAnsi="BRH Malayalam Extra" w:cs="BRH Malayalam Extra"/>
+                <w:color w:val="000000"/>
+                <w:sz w:val="32"/>
+                <w:szCs w:val="32"/>
+                <w:lang w:val="it-IT"/>
               </w:rPr>
               <w:t xml:space="preserve"> |</w:t>
             </w:r>
@@ -15385,6 +15391,7 @@
                 <w:color w:val="000000"/>
                 <w:sz w:val="32"/>
                 <w:szCs w:val="32"/>
+                <w:lang w:val="it-IT"/>
               </w:rPr>
             </w:pPr>
             <w:r>
@@ -15393,6 +15400,7 @@
                 <w:color w:val="000000"/>
                 <w:sz w:val="32"/>
                 <w:szCs w:val="32"/>
+                <w:lang w:val="it-IT"/>
               </w:rPr>
               <w:t>Hxr—cz rû</w:t>
             </w:r>
@@ -15402,15 +15410,17 @@
                 <w:color w:val="000000"/>
                 <w:sz w:val="28"/>
                 <w:szCs w:val="32"/>
-              </w:rPr>
-              <w:t>–</w:t>
-            </w:r>
-            <w:r>
-              <w:rPr>
-                <w:rFonts w:ascii="BRH Malayalam Extra" w:hAnsi="BRH Malayalam Extra" w:cs="BRH Malayalam Extra"/>
-                <w:color w:val="000000"/>
-                <w:sz w:val="32"/>
-                <w:szCs w:val="32"/>
+                <w:lang w:val="it-IT"/>
+              </w:rPr>
+              <w:t>–</w:t>
+            </w:r>
+            <w:r>
+              <w:rPr>
+                <w:rFonts w:ascii="BRH Malayalam Extra" w:hAnsi="BRH Malayalam Extra" w:cs="BRH Malayalam Extra"/>
+                <w:color w:val="000000"/>
+                <w:sz w:val="32"/>
+                <w:szCs w:val="32"/>
+                <w:lang w:val="it-IT"/>
               </w:rPr>
               <w:t>fþû— ¥fþûxr—cz</w:t>
             </w:r>
@@ -15420,15 +15430,17 @@
                 <w:color w:val="000000"/>
                 <w:sz w:val="28"/>
                 <w:szCs w:val="32"/>
-              </w:rPr>
-              <w:t>–</w:t>
-            </w:r>
-            <w:r>
-              <w:rPr>
-                <w:rFonts w:ascii="BRH Malayalam Extra" w:hAnsi="BRH Malayalam Extra" w:cs="BRH Malayalam Extra"/>
-                <w:color w:val="000000"/>
-                <w:sz w:val="32"/>
-                <w:szCs w:val="32"/>
+                <w:lang w:val="it-IT"/>
+              </w:rPr>
+              <w:t>–</w:t>
+            </w:r>
+            <w:r>
+              <w:rPr>
+                <w:rFonts w:ascii="BRH Malayalam Extra" w:hAnsi="BRH Malayalam Extra" w:cs="BRH Malayalam Extra"/>
+                <w:color w:val="000000"/>
+                <w:sz w:val="32"/>
+                <w:szCs w:val="32"/>
+                <w:lang w:val="it-IT"/>
               </w:rPr>
               <w:t xml:space="preserve"> ¥rûxr—cz rû</w:t>
             </w:r>
@@ -15438,6 +15450,7 @@
                 <w:color w:val="000000"/>
                 <w:sz w:val="28"/>
                 <w:szCs w:val="32"/>
+                <w:lang w:val="it-IT"/>
               </w:rPr>
               <w:t>–</w:t>
             </w:r>
@@ -15448,6 +15461,7 @@
                 <w:sz w:val="32"/>
                 <w:szCs w:val="32"/>
                 <w:highlight w:val="yellow"/>
+                <w:lang w:val="it-IT"/>
               </w:rPr>
               <w:t>fþûx</w:t>
             </w:r>
@@ -15457,6 +15471,7 @@
                 <w:color w:val="000000"/>
                 <w:sz w:val="32"/>
                 <w:szCs w:val="32"/>
+                <w:lang w:val="it-IT"/>
               </w:rPr>
               <w:t xml:space="preserve"> </w:t>
             </w:r>
@@ -15473,6 +15488,7 @@
                 <w:color w:val="000000"/>
                 <w:sz w:val="32"/>
                 <w:szCs w:val="32"/>
+                <w:lang w:val="it-IT"/>
               </w:rPr>
             </w:pPr>
             <w:r>
@@ -15481,6 +15497,7 @@
                 <w:color w:val="000000"/>
                 <w:sz w:val="32"/>
                 <w:szCs w:val="32"/>
+                <w:lang w:val="it-IT"/>
               </w:rPr>
               <w:t>px</w:t>
             </w:r>
@@ -15490,15 +15507,17 @@
                 <w:color w:val="000000"/>
                 <w:sz w:val="28"/>
                 <w:szCs w:val="32"/>
-              </w:rPr>
-              <w:t>–</w:t>
-            </w:r>
-            <w:r>
-              <w:rPr>
-                <w:rFonts w:ascii="BRH Malayalam Extra" w:hAnsi="BRH Malayalam Extra" w:cs="BRH Malayalam Extra"/>
-                <w:color w:val="000000"/>
-                <w:sz w:val="32"/>
-                <w:szCs w:val="32"/>
+                <w:lang w:val="it-IT"/>
+              </w:rPr>
+              <w:t>–</w:t>
+            </w:r>
+            <w:r>
+              <w:rPr>
+                <w:rFonts w:ascii="BRH Malayalam Extra" w:hAnsi="BRH Malayalam Extra" w:cs="BRH Malayalam Extra"/>
+                <w:color w:val="000000"/>
+                <w:sz w:val="32"/>
+                <w:szCs w:val="32"/>
+                <w:lang w:val="it-IT"/>
               </w:rPr>
               <w:t xml:space="preserve"> „¥fþûxr—cz</w:t>
             </w:r>
@@ -15508,15 +15527,17 @@
                 <w:color w:val="000000"/>
                 <w:sz w:val="28"/>
                 <w:szCs w:val="32"/>
-              </w:rPr>
-              <w:t>–</w:t>
-            </w:r>
-            <w:r>
-              <w:rPr>
-                <w:rFonts w:ascii="BRH Malayalam Extra" w:hAnsi="BRH Malayalam Extra" w:cs="BRH Malayalam Extra"/>
-                <w:color w:val="000000"/>
-                <w:sz w:val="32"/>
-                <w:szCs w:val="32"/>
+                <w:lang w:val="it-IT"/>
+              </w:rPr>
+              <w:t>–</w:t>
+            </w:r>
+            <w:r>
+              <w:rPr>
+                <w:rFonts w:ascii="BRH Malayalam Extra" w:hAnsi="BRH Malayalam Extra" w:cs="BRH Malayalam Extra"/>
+                <w:color w:val="000000"/>
+                <w:sz w:val="32"/>
+                <w:szCs w:val="32"/>
+                <w:lang w:val="it-IT"/>
               </w:rPr>
               <w:t xml:space="preserve"> ¥rûxr—cz rû</w:t>
             </w:r>
@@ -15526,6 +15547,7 @@
                 <w:color w:val="000000"/>
                 <w:sz w:val="28"/>
                 <w:szCs w:val="32"/>
+                <w:lang w:val="it-IT"/>
               </w:rPr>
               <w:t>–</w:t>
             </w:r>
@@ -15536,6 +15558,7 @@
                 <w:sz w:val="32"/>
                 <w:szCs w:val="32"/>
                 <w:highlight w:val="yellow"/>
+                <w:lang w:val="it-IT"/>
               </w:rPr>
               <w:t>fþûx</w:t>
             </w:r>
@@ -15545,6 +15568,7 @@
                 <w:color w:val="000000"/>
                 <w:sz w:val="32"/>
                 <w:szCs w:val="32"/>
+                <w:lang w:val="it-IT"/>
               </w:rPr>
               <w:t xml:space="preserve"> px˜ | </w:t>
             </w:r>
@@ -15561,6 +15585,7 @@
                 <w:color w:val="000000"/>
                 <w:sz w:val="32"/>
                 <w:szCs w:val="32"/>
+                <w:lang w:val="it-IT"/>
               </w:rPr>
             </w:pPr>
             <w:r>
@@ -15569,6 +15594,7 @@
                 <w:color w:val="000000"/>
                 <w:sz w:val="32"/>
                 <w:szCs w:val="32"/>
+                <w:lang w:val="it-IT"/>
               </w:rPr>
               <w:t>(</w:t>
             </w:r>
@@ -15577,6 +15603,7 @@
                 <w:rFonts w:cs="BRH Malayalam Extra"/>
                 <w:color w:val="000000"/>
                 <w:szCs w:val="32"/>
+                <w:lang w:val="it-IT"/>
               </w:rPr>
               <w:t>1</w:t>
             </w:r>
@@ -15586,6 +15613,7 @@
                 <w:color w:val="000000"/>
                 <w:sz w:val="32"/>
                 <w:szCs w:val="32"/>
+                <w:lang w:val="it-IT"/>
               </w:rPr>
               <w:t>)[</w:t>
             </w:r>
@@ -15594,6 +15622,7 @@
                 <w:rFonts w:cs="BRH Malayalam Extra"/>
                 <w:color w:val="000000"/>
                 <w:szCs w:val="32"/>
+                <w:lang w:val="it-IT"/>
               </w:rPr>
               <w:t>P16</w:t>
             </w:r>
@@ -15603,6 +15632,7 @@
                 <w:color w:val="000000"/>
                 <w:sz w:val="32"/>
                 <w:szCs w:val="32"/>
+                <w:lang w:val="it-IT"/>
               </w:rPr>
               <w:t xml:space="preserve">] </w:t>
             </w:r>
@@ -15611,6 +15641,7 @@
                 <w:rFonts w:cs="BRH Malayalam Extra"/>
                 <w:color w:val="000000"/>
                 <w:szCs w:val="32"/>
+                <w:lang w:val="it-IT"/>
               </w:rPr>
               <w:t>4</w:t>
             </w:r>
@@ -15620,6 +15651,7 @@
                 <w:color w:val="000000"/>
                 <w:sz w:val="32"/>
                 <w:szCs w:val="32"/>
+                <w:lang w:val="it-IT"/>
               </w:rPr>
               <w:t>.</w:t>
             </w:r>
@@ -15628,6 +15660,7 @@
                 <w:rFonts w:cs="BRH Malayalam Extra"/>
                 <w:color w:val="000000"/>
                 <w:szCs w:val="32"/>
+                <w:lang w:val="it-IT"/>
               </w:rPr>
               <w:t>2</w:t>
             </w:r>
@@ -15637,6 +15670,7 @@
                 <w:color w:val="000000"/>
                 <w:sz w:val="32"/>
                 <w:szCs w:val="32"/>
+                <w:lang w:val="it-IT"/>
               </w:rPr>
               <w:t>.</w:t>
             </w:r>
@@ -15645,6 +15679,7 @@
                 <w:rFonts w:cs="BRH Malayalam Extra"/>
                 <w:color w:val="000000"/>
                 <w:szCs w:val="32"/>
+                <w:lang w:val="it-IT"/>
               </w:rPr>
               <w:t>4</w:t>
             </w:r>
@@ -15654,6 +15689,7 @@
                 <w:color w:val="000000"/>
                 <w:sz w:val="32"/>
                 <w:szCs w:val="32"/>
+                <w:lang w:val="it-IT"/>
               </w:rPr>
               <w:t>.</w:t>
             </w:r>
@@ -15662,6 +15698,7 @@
                 <w:rFonts w:cs="BRH Malayalam Extra"/>
                 <w:color w:val="000000"/>
                 <w:szCs w:val="32"/>
+                <w:lang w:val="it-IT"/>
               </w:rPr>
               <w:t>3</w:t>
             </w:r>
@@ -15671,6 +15708,7 @@
                 <w:color w:val="000000"/>
                 <w:sz w:val="32"/>
                 <w:szCs w:val="32"/>
+                <w:lang w:val="it-IT"/>
               </w:rPr>
               <w:t>(</w:t>
             </w:r>
@@ -15679,6 +15717,7 @@
                 <w:rFonts w:cs="BRH Malayalam Extra"/>
                 <w:color w:val="000000"/>
                 <w:szCs w:val="32"/>
+                <w:lang w:val="it-IT"/>
               </w:rPr>
               <w:t>1</w:t>
             </w:r>
@@ -15688,6 +15727,7 @@
                 <w:color w:val="000000"/>
                 <w:sz w:val="32"/>
                 <w:szCs w:val="32"/>
+                <w:lang w:val="it-IT"/>
               </w:rPr>
               <w:t>)-  A</w:t>
             </w:r>
@@ -15697,15 +15737,17 @@
                 <w:color w:val="000000"/>
                 <w:sz w:val="28"/>
                 <w:szCs w:val="32"/>
-              </w:rPr>
-              <w:t>–</w:t>
-            </w:r>
-            <w:r>
-              <w:rPr>
-                <w:rFonts w:ascii="BRH Malayalam Extra" w:hAnsi="BRH Malayalam Extra" w:cs="BRH Malayalam Extra"/>
-                <w:color w:val="000000"/>
-                <w:sz w:val="32"/>
-                <w:szCs w:val="32"/>
+                <w:lang w:val="it-IT"/>
+              </w:rPr>
+              <w:t>–</w:t>
+            </w:r>
+            <w:r>
+              <w:rPr>
+                <w:rFonts w:ascii="BRH Malayalam Extra" w:hAnsi="BRH Malayalam Extra" w:cs="BRH Malayalam Extra"/>
+                <w:color w:val="000000"/>
+                <w:sz w:val="32"/>
+                <w:szCs w:val="32"/>
+                <w:lang w:val="it-IT"/>
               </w:rPr>
               <w:t>fþ¡ | px</w:t>
             </w:r>
@@ -15715,15 +15757,17 @@
                 <w:color w:val="000000"/>
                 <w:sz w:val="28"/>
                 <w:szCs w:val="32"/>
-              </w:rPr>
-              <w:t>–</w:t>
-            </w:r>
-            <w:r>
-              <w:rPr>
-                <w:rFonts w:ascii="BRH Malayalam Extra" w:hAnsi="BRH Malayalam Extra" w:cs="BRH Malayalam Extra"/>
-                <w:color w:val="000000"/>
-                <w:sz w:val="32"/>
-                <w:szCs w:val="32"/>
+                <w:lang w:val="it-IT"/>
+              </w:rPr>
+              <w:t>–</w:t>
+            </w:r>
+            <w:r>
+              <w:rPr>
+                <w:rFonts w:ascii="BRH Malayalam Extra" w:hAnsi="BRH Malayalam Extra" w:cs="BRH Malayalam Extra"/>
+                <w:color w:val="000000"/>
+                <w:sz w:val="32"/>
+                <w:szCs w:val="32"/>
+                <w:lang w:val="it-IT"/>
               </w:rPr>
               <w:t xml:space="preserve"> | j</w:t>
             </w:r>
@@ -15733,15 +15777,17 @@
                 <w:color w:val="000000"/>
                 <w:sz w:val="28"/>
                 <w:szCs w:val="32"/>
-              </w:rPr>
-              <w:t>–</w:t>
-            </w:r>
-            <w:r>
-              <w:rPr>
-                <w:rFonts w:ascii="BRH Malayalam Extra" w:hAnsi="BRH Malayalam Extra" w:cs="BRH Malayalam Extra"/>
-                <w:color w:val="000000"/>
-                <w:sz w:val="32"/>
-                <w:szCs w:val="32"/>
+                <w:lang w:val="it-IT"/>
+              </w:rPr>
+              <w:t>–</w:t>
+            </w:r>
+            <w:r>
+              <w:rPr>
+                <w:rFonts w:ascii="BRH Malayalam Extra" w:hAnsi="BRH Malayalam Extra" w:cs="BRH Malayalam Extra"/>
+                <w:color w:val="000000"/>
+                <w:sz w:val="32"/>
+                <w:szCs w:val="32"/>
+                <w:lang w:val="it-IT"/>
               </w:rPr>
               <w:t>R</w:t>
             </w:r>
@@ -15751,15 +15797,17 @@
                 <w:color w:val="000000"/>
                 <w:sz w:val="28"/>
                 <w:szCs w:val="32"/>
-              </w:rPr>
-              <w:t>–</w:t>
-            </w:r>
-            <w:r>
-              <w:rPr>
-                <w:rFonts w:ascii="BRH Malayalam Extra" w:hAnsi="BRH Malayalam Extra" w:cs="BRH Malayalam Extra"/>
-                <w:color w:val="000000"/>
-                <w:sz w:val="32"/>
-                <w:szCs w:val="32"/>
+                <w:lang w:val="it-IT"/>
+              </w:rPr>
+              <w:t>–</w:t>
+            </w:r>
+            <w:r>
+              <w:rPr>
+                <w:rFonts w:ascii="BRH Malayalam Extra" w:hAnsi="BRH Malayalam Extra" w:cs="BRH Malayalam Extra"/>
+                <w:color w:val="000000"/>
+                <w:sz w:val="32"/>
+                <w:szCs w:val="32"/>
+                <w:lang w:val="it-IT"/>
               </w:rPr>
               <w:t>öZ</w:t>
             </w:r>
@@ -15769,15 +15817,17 @@
                 <w:color w:val="000000"/>
                 <w:sz w:val="28"/>
                 <w:szCs w:val="32"/>
-              </w:rPr>
-              <w:t>–</w:t>
-            </w:r>
-            <w:r>
-              <w:rPr>
-                <w:rFonts w:ascii="BRH Malayalam Extra" w:hAnsi="BRH Malayalam Extra" w:cs="BRH Malayalam Extra"/>
-                <w:color w:val="000000"/>
-                <w:sz w:val="32"/>
-                <w:szCs w:val="32"/>
+                <w:lang w:val="it-IT"/>
+              </w:rPr>
+              <w:t>–</w:t>
+            </w:r>
+            <w:r>
+              <w:rPr>
+                <w:rFonts w:ascii="BRH Malayalam Extra" w:hAnsi="BRH Malayalam Extra" w:cs="BRH Malayalam Extra"/>
+                <w:color w:val="000000"/>
+                <w:sz w:val="32"/>
+                <w:szCs w:val="32"/>
+                <w:lang w:val="it-IT"/>
               </w:rPr>
               <w:t xml:space="preserve"> ||</w:t>
             </w:r>
@@ -15793,6 +15843,7 @@
                 <w:rFonts w:cs="BRH Malayalam Extra"/>
                 <w:color w:val="FF0000"/>
                 <w:szCs w:val="40"/>
+                <w:lang w:val="it-IT"/>
               </w:rPr>
             </w:pPr>
             <w:r>
@@ -15801,6 +15852,7 @@
                 <w:color w:val="000000"/>
                 <w:sz w:val="32"/>
                 <w:szCs w:val="32"/>
+                <w:lang w:val="it-IT"/>
               </w:rPr>
               <w:t>A</w:t>
             </w:r>
@@ -15810,6 +15862,7 @@
                 <w:color w:val="000000"/>
                 <w:sz w:val="28"/>
                 <w:szCs w:val="32"/>
+                <w:lang w:val="it-IT"/>
               </w:rPr>
               <w:t>–</w:t>
             </w:r>
@@ -15820,6 +15873,7 @@
                 <w:sz w:val="32"/>
                 <w:szCs w:val="32"/>
                 <w:highlight w:val="yellow"/>
+                <w:lang w:val="it-IT"/>
               </w:rPr>
               <w:t>fþûx</w:t>
             </w:r>
@@ -15830,15 +15884,17 @@
                 <w:sz w:val="28"/>
                 <w:szCs w:val="32"/>
                 <w:highlight w:val="yellow"/>
-              </w:rPr>
-              <w:t>–</w:t>
-            </w:r>
-            <w:r>
-              <w:rPr>
-                <w:rFonts w:ascii="BRH Malayalam Extra" w:hAnsi="BRH Malayalam Extra" w:cs="BRH Malayalam Extra"/>
-                <w:color w:val="000000"/>
-                <w:sz w:val="32"/>
-                <w:szCs w:val="32"/>
+                <w:lang w:val="it-IT"/>
+              </w:rPr>
+              <w:t>–</w:t>
+            </w:r>
+            <w:r>
+              <w:rPr>
+                <w:rFonts w:ascii="BRH Malayalam Extra" w:hAnsi="BRH Malayalam Extra" w:cs="BRH Malayalam Extra"/>
+                <w:color w:val="000000"/>
+                <w:sz w:val="32"/>
+                <w:szCs w:val="32"/>
+                <w:lang w:val="it-IT"/>
               </w:rPr>
               <w:t xml:space="preserve"> px</w:t>
             </w:r>
@@ -15848,15 +15904,17 @@
                 <w:color w:val="000000"/>
                 <w:sz w:val="28"/>
                 <w:szCs w:val="32"/>
-              </w:rPr>
-              <w:t>–</w:t>
-            </w:r>
-            <w:r>
-              <w:rPr>
-                <w:rFonts w:ascii="BRH Malayalam Extra" w:hAnsi="BRH Malayalam Extra" w:cs="BRH Malayalam Extra"/>
-                <w:color w:val="000000"/>
-                <w:sz w:val="32"/>
-                <w:szCs w:val="32"/>
+                <w:lang w:val="it-IT"/>
+              </w:rPr>
+              <w:t>–</w:t>
+            </w:r>
+            <w:r>
+              <w:rPr>
+                <w:rFonts w:ascii="BRH Malayalam Extra" w:hAnsi="BRH Malayalam Extra" w:cs="BRH Malayalam Extra"/>
+                <w:color w:val="000000"/>
+                <w:sz w:val="32"/>
+                <w:szCs w:val="32"/>
+                <w:lang w:val="it-IT"/>
               </w:rPr>
               <w:t xml:space="preserve"> „fþû—</w:t>
             </w:r>
@@ -15867,6 +15925,7 @@
                 <w:sz w:val="32"/>
                 <w:szCs w:val="32"/>
                 <w:highlight w:val="yellow"/>
+                <w:lang w:val="it-IT"/>
               </w:rPr>
               <w:t>fþûx</w:t>
             </w:r>
@@ -15876,6 +15935,7 @@
                 <w:color w:val="000000"/>
                 <w:sz w:val="32"/>
                 <w:szCs w:val="32"/>
+                <w:lang w:val="it-IT"/>
               </w:rPr>
               <w:t xml:space="preserve"> jRöZ jRöZ px</w:t>
             </w:r>
@@ -15885,15 +15945,17 @@
                 <w:color w:val="000000"/>
                 <w:sz w:val="28"/>
                 <w:szCs w:val="32"/>
-              </w:rPr>
-              <w:t>–</w:t>
-            </w:r>
-            <w:r>
-              <w:rPr>
-                <w:rFonts w:ascii="BRH Malayalam Extra" w:hAnsi="BRH Malayalam Extra" w:cs="BRH Malayalam Extra"/>
-                <w:color w:val="000000"/>
-                <w:sz w:val="32"/>
-                <w:szCs w:val="32"/>
+                <w:lang w:val="it-IT"/>
+              </w:rPr>
+              <w:t>–</w:t>
+            </w:r>
+            <w:r>
+              <w:rPr>
+                <w:rFonts w:ascii="BRH Malayalam Extra" w:hAnsi="BRH Malayalam Extra" w:cs="BRH Malayalam Extra"/>
+                <w:color w:val="000000"/>
+                <w:sz w:val="32"/>
+                <w:szCs w:val="32"/>
+                <w:lang w:val="it-IT"/>
               </w:rPr>
               <w:t xml:space="preserve"> „fþû—</w:t>
             </w:r>
@@ -15904,6 +15966,7 @@
                 <w:sz w:val="32"/>
                 <w:szCs w:val="32"/>
                 <w:highlight w:val="yellow"/>
+                <w:lang w:val="it-IT"/>
               </w:rPr>
               <w:t>fþûx</w:t>
             </w:r>
@@ -15913,6 +15976,7 @@
                 <w:color w:val="000000"/>
                 <w:sz w:val="32"/>
                 <w:szCs w:val="32"/>
+                <w:lang w:val="it-IT"/>
               </w:rPr>
               <w:t xml:space="preserve"> jRöZ | </w:t>
             </w:r>
@@ -15940,6 +16004,7 @@
                 <w:color w:val="000000"/>
                 <w:sz w:val="32"/>
                 <w:szCs w:val="32"/>
+                <w:lang w:val="it-IT"/>
               </w:rPr>
             </w:pPr>
             <w:r>
@@ -15948,6 +16013,7 @@
                 <w:color w:val="000000"/>
                 <w:sz w:val="32"/>
                 <w:szCs w:val="32"/>
+                <w:lang w:val="it-IT"/>
               </w:rPr>
               <w:t>(</w:t>
             </w:r>
@@ -15956,6 +16022,7 @@
                 <w:rFonts w:cs="BRH Malayalam Extra"/>
                 <w:color w:val="000000"/>
                 <w:szCs w:val="32"/>
+                <w:lang w:val="it-IT"/>
               </w:rPr>
               <w:t>54</w:t>
             </w:r>
@@ -15965,6 +16032,7 @@
                 <w:color w:val="000000"/>
                 <w:sz w:val="32"/>
                 <w:szCs w:val="32"/>
+                <w:lang w:val="it-IT"/>
               </w:rPr>
               <w:t>)[</w:t>
             </w:r>
@@ -15973,6 +16041,7 @@
                 <w:rFonts w:cs="BRH Malayalam Extra"/>
                 <w:color w:val="000000"/>
                 <w:szCs w:val="32"/>
+                <w:lang w:val="it-IT"/>
               </w:rPr>
               <w:t>P15</w:t>
             </w:r>
@@ -15982,6 +16051,7 @@
                 <w:color w:val="000000"/>
                 <w:sz w:val="32"/>
                 <w:szCs w:val="32"/>
+                <w:lang w:val="it-IT"/>
               </w:rPr>
               <w:t xml:space="preserve">] </w:t>
             </w:r>
@@ -15990,6 +16060,7 @@
                 <w:rFonts w:cs="BRH Malayalam Extra"/>
                 <w:color w:val="000000"/>
                 <w:szCs w:val="32"/>
+                <w:lang w:val="it-IT"/>
               </w:rPr>
               <w:t>4</w:t>
             </w:r>
@@ -15999,6 +16070,7 @@
                 <w:color w:val="000000"/>
                 <w:sz w:val="32"/>
                 <w:szCs w:val="32"/>
+                <w:lang w:val="it-IT"/>
               </w:rPr>
               <w:t>.</w:t>
             </w:r>
@@ -16007,6 +16079,7 @@
                 <w:rFonts w:cs="BRH Malayalam Extra"/>
                 <w:color w:val="000000"/>
                 <w:szCs w:val="32"/>
+                <w:lang w:val="it-IT"/>
               </w:rPr>
               <w:t>2</w:t>
             </w:r>
@@ -16016,6 +16089,7 @@
                 <w:color w:val="000000"/>
                 <w:sz w:val="32"/>
                 <w:szCs w:val="32"/>
+                <w:lang w:val="it-IT"/>
               </w:rPr>
               <w:t>.</w:t>
             </w:r>
@@ -16024,6 +16098,7 @@
                 <w:rFonts w:cs="BRH Malayalam Extra"/>
                 <w:color w:val="000000"/>
                 <w:szCs w:val="32"/>
+                <w:lang w:val="it-IT"/>
               </w:rPr>
               <w:t>4</w:t>
             </w:r>
@@ -16033,6 +16108,7 @@
                 <w:color w:val="000000"/>
                 <w:sz w:val="32"/>
                 <w:szCs w:val="32"/>
+                <w:lang w:val="it-IT"/>
               </w:rPr>
               <w:t>.</w:t>
             </w:r>
@@ -16041,6 +16117,7 @@
                 <w:rFonts w:cs="BRH Malayalam Extra"/>
                 <w:color w:val="000000"/>
                 <w:szCs w:val="32"/>
+                <w:lang w:val="it-IT"/>
               </w:rPr>
               <w:t>2</w:t>
             </w:r>
@@ -16050,6 +16127,7 @@
                 <w:color w:val="000000"/>
                 <w:sz w:val="32"/>
                 <w:szCs w:val="32"/>
+                <w:lang w:val="it-IT"/>
               </w:rPr>
               <w:t>(</w:t>
             </w:r>
@@ -16058,6 +16136,7 @@
                 <w:rFonts w:cs="BRH Malayalam Extra"/>
                 <w:color w:val="000000"/>
                 <w:szCs w:val="32"/>
+                <w:lang w:val="it-IT"/>
               </w:rPr>
               <w:t>50</w:t>
             </w:r>
@@ -16067,6 +16146,7 @@
                 <w:color w:val="000000"/>
                 <w:sz w:val="32"/>
                 <w:szCs w:val="32"/>
+                <w:lang w:val="it-IT"/>
               </w:rPr>
               <w:t>)-  Hxr—czr¡ | A</w:t>
             </w:r>
@@ -16076,15 +16156,17 @@
                 <w:color w:val="000000"/>
                 <w:sz w:val="28"/>
                 <w:szCs w:val="32"/>
-              </w:rPr>
-              <w:t>–</w:t>
-            </w:r>
-            <w:r>
-              <w:rPr>
-                <w:rFonts w:ascii="BRH Malayalam Extra" w:hAnsi="BRH Malayalam Extra" w:cs="BRH Malayalam Extra"/>
-                <w:color w:val="000000"/>
-                <w:sz w:val="32"/>
-                <w:szCs w:val="32"/>
+                <w:lang w:val="it-IT"/>
+              </w:rPr>
+              <w:t>–</w:t>
+            </w:r>
+            <w:r>
+              <w:rPr>
+                <w:rFonts w:ascii="BRH Malayalam Extra" w:hAnsi="BRH Malayalam Extra" w:cs="BRH Malayalam Extra"/>
+                <w:color w:val="000000"/>
+                <w:sz w:val="32"/>
+                <w:szCs w:val="32"/>
+                <w:lang w:val="it-IT"/>
               </w:rPr>
               <w:t>fþ¡ | px</w:t>
             </w:r>
@@ -16094,15 +16176,17 @@
                 <w:color w:val="000000"/>
                 <w:sz w:val="28"/>
                 <w:szCs w:val="32"/>
-              </w:rPr>
-              <w:t>–</w:t>
-            </w:r>
-            <w:r>
-              <w:rPr>
-                <w:rFonts w:ascii="BRH Malayalam Extra" w:hAnsi="BRH Malayalam Extra" w:cs="BRH Malayalam Extra"/>
-                <w:color w:val="000000"/>
-                <w:sz w:val="32"/>
-                <w:szCs w:val="32"/>
+                <w:lang w:val="it-IT"/>
+              </w:rPr>
+              <w:t>–</w:t>
+            </w:r>
+            <w:r>
+              <w:rPr>
+                <w:rFonts w:ascii="BRH Malayalam Extra" w:hAnsi="BRH Malayalam Extra" w:cs="BRH Malayalam Extra"/>
+                <w:color w:val="000000"/>
+                <w:sz w:val="32"/>
+                <w:szCs w:val="32"/>
+                <w:lang w:val="it-IT"/>
               </w:rPr>
               <w:t xml:space="preserve"> |</w:t>
             </w:r>
@@ -16120,6 +16204,7 @@
                 <w:sz w:val="32"/>
                 <w:szCs w:val="32"/>
                 <w:highlight w:val="green"/>
+                <w:lang w:val="it-IT"/>
               </w:rPr>
             </w:pPr>
             <w:r>
@@ -16128,6 +16213,7 @@
                 <w:color w:val="000000"/>
                 <w:sz w:val="32"/>
                 <w:szCs w:val="32"/>
+                <w:lang w:val="it-IT"/>
               </w:rPr>
               <w:t>Hxr—cz rû</w:t>
             </w:r>
@@ -16137,15 +16223,17 @@
                 <w:color w:val="000000"/>
                 <w:sz w:val="28"/>
                 <w:szCs w:val="32"/>
-              </w:rPr>
-              <w:t>–</w:t>
-            </w:r>
-            <w:r>
-              <w:rPr>
-                <w:rFonts w:ascii="BRH Malayalam Extra" w:hAnsi="BRH Malayalam Extra" w:cs="BRH Malayalam Extra"/>
-                <w:color w:val="000000"/>
-                <w:sz w:val="32"/>
-                <w:szCs w:val="32"/>
+                <w:lang w:val="it-IT"/>
+              </w:rPr>
+              <w:t>–</w:t>
+            </w:r>
+            <w:r>
+              <w:rPr>
+                <w:rFonts w:ascii="BRH Malayalam Extra" w:hAnsi="BRH Malayalam Extra" w:cs="BRH Malayalam Extra"/>
+                <w:color w:val="000000"/>
+                <w:sz w:val="32"/>
+                <w:szCs w:val="32"/>
+                <w:lang w:val="it-IT"/>
               </w:rPr>
               <w:t>fþû— ¥fþûxr—cz</w:t>
             </w:r>
@@ -16155,15 +16243,17 @@
                 <w:color w:val="000000"/>
                 <w:sz w:val="28"/>
                 <w:szCs w:val="32"/>
-              </w:rPr>
-              <w:t>–</w:t>
-            </w:r>
-            <w:r>
-              <w:rPr>
-                <w:rFonts w:ascii="BRH Malayalam Extra" w:hAnsi="BRH Malayalam Extra" w:cs="BRH Malayalam Extra"/>
-                <w:color w:val="000000"/>
-                <w:sz w:val="32"/>
-                <w:szCs w:val="32"/>
+                <w:lang w:val="it-IT"/>
+              </w:rPr>
+              <w:t>–</w:t>
+            </w:r>
+            <w:r>
+              <w:rPr>
+                <w:rFonts w:ascii="BRH Malayalam Extra" w:hAnsi="BRH Malayalam Extra" w:cs="BRH Malayalam Extra"/>
+                <w:color w:val="000000"/>
+                <w:sz w:val="32"/>
+                <w:szCs w:val="32"/>
+                <w:lang w:val="it-IT"/>
               </w:rPr>
               <w:t xml:space="preserve"> ¥rûxr—cz rû</w:t>
             </w:r>
@@ -16173,6 +16263,7 @@
                 <w:color w:val="000000"/>
                 <w:sz w:val="28"/>
                 <w:szCs w:val="32"/>
+                <w:lang w:val="it-IT"/>
               </w:rPr>
               <w:t>–</w:t>
             </w:r>
@@ -16183,6 +16274,7 @@
                 <w:sz w:val="32"/>
                 <w:szCs w:val="32"/>
                 <w:highlight w:val="green"/>
+                <w:lang w:val="it-IT"/>
               </w:rPr>
               <w:t xml:space="preserve">fþ¡ </w:t>
             </w:r>
@@ -16199,6 +16291,7 @@
                 <w:color w:val="000000"/>
                 <w:sz w:val="32"/>
                 <w:szCs w:val="32"/>
+                <w:lang w:val="it-IT"/>
               </w:rPr>
             </w:pPr>
             <w:r>
@@ -16208,6 +16301,7 @@
                 <w:sz w:val="32"/>
                 <w:szCs w:val="32"/>
                 <w:highlight w:val="green"/>
+                <w:lang w:val="it-IT"/>
               </w:rPr>
               <w:t>px</w:t>
             </w:r>
@@ -16217,6 +16311,7 @@
                 <w:color w:val="000000"/>
                 <w:sz w:val="32"/>
                 <w:szCs w:val="32"/>
+                <w:lang w:val="it-IT"/>
               </w:rPr>
               <w:t>— px</w:t>
             </w:r>
@@ -16226,15 +16321,17 @@
                 <w:color w:val="000000"/>
                 <w:sz w:val="28"/>
                 <w:szCs w:val="32"/>
-              </w:rPr>
-              <w:t>–</w:t>
-            </w:r>
-            <w:r>
-              <w:rPr>
-                <w:rFonts w:ascii="BRH Malayalam Extra" w:hAnsi="BRH Malayalam Extra" w:cs="BRH Malayalam Extra"/>
-                <w:color w:val="000000"/>
-                <w:sz w:val="32"/>
-                <w:szCs w:val="32"/>
+                <w:lang w:val="it-IT"/>
+              </w:rPr>
+              <w:t>–</w:t>
+            </w:r>
+            <w:r>
+              <w:rPr>
+                <w:rFonts w:ascii="BRH Malayalam Extra" w:hAnsi="BRH Malayalam Extra" w:cs="BRH Malayalam Extra"/>
+                <w:color w:val="000000"/>
+                <w:sz w:val="32"/>
+                <w:szCs w:val="32"/>
+                <w:lang w:val="it-IT"/>
               </w:rPr>
               <w:t xml:space="preserve"> „¥fþûxr—cz</w:t>
             </w:r>
@@ -16244,15 +16341,17 @@
                 <w:color w:val="000000"/>
                 <w:sz w:val="28"/>
                 <w:szCs w:val="32"/>
-              </w:rPr>
-              <w:t>–</w:t>
-            </w:r>
-            <w:r>
-              <w:rPr>
-                <w:rFonts w:ascii="BRH Malayalam Extra" w:hAnsi="BRH Malayalam Extra" w:cs="BRH Malayalam Extra"/>
-                <w:color w:val="000000"/>
-                <w:sz w:val="32"/>
-                <w:szCs w:val="32"/>
+                <w:lang w:val="it-IT"/>
+              </w:rPr>
+              <w:t>–</w:t>
+            </w:r>
+            <w:r>
+              <w:rPr>
+                <w:rFonts w:ascii="BRH Malayalam Extra" w:hAnsi="BRH Malayalam Extra" w:cs="BRH Malayalam Extra"/>
+                <w:color w:val="000000"/>
+                <w:sz w:val="32"/>
+                <w:szCs w:val="32"/>
+                <w:lang w:val="it-IT"/>
               </w:rPr>
               <w:t xml:space="preserve"> ¥rûxr—cz rû</w:t>
             </w:r>
@@ -16262,6 +16361,7 @@
                 <w:color w:val="000000"/>
                 <w:sz w:val="28"/>
                 <w:szCs w:val="32"/>
+                <w:lang w:val="it-IT"/>
               </w:rPr>
               <w:t>–</w:t>
             </w:r>
@@ -16272,6 +16372,7 @@
                 <w:sz w:val="32"/>
                 <w:szCs w:val="32"/>
                 <w:highlight w:val="green"/>
+                <w:lang w:val="it-IT"/>
               </w:rPr>
               <w:t>fþ¡</w:t>
             </w:r>
@@ -16281,6 +16382,7 @@
                 <w:color w:val="000000"/>
                 <w:sz w:val="32"/>
                 <w:szCs w:val="32"/>
+                <w:lang w:val="it-IT"/>
               </w:rPr>
               <w:t xml:space="preserve"> px˜ | </w:t>
             </w:r>
@@ -16297,6 +16399,7 @@
                 <w:color w:val="000000"/>
                 <w:sz w:val="32"/>
                 <w:szCs w:val="32"/>
+                <w:lang w:val="it-IT"/>
               </w:rPr>
             </w:pPr>
             <w:r>
@@ -16305,6 +16408,7 @@
                 <w:color w:val="000000"/>
                 <w:sz w:val="32"/>
                 <w:szCs w:val="32"/>
+                <w:lang w:val="it-IT"/>
               </w:rPr>
               <w:t>(</w:t>
             </w:r>
@@ -16313,6 +16417,7 @@
                 <w:rFonts w:cs="BRH Malayalam Extra"/>
                 <w:color w:val="000000"/>
                 <w:szCs w:val="32"/>
+                <w:lang w:val="it-IT"/>
               </w:rPr>
               <w:t>1</w:t>
             </w:r>
@@ -16322,6 +16427,7 @@
                 <w:color w:val="000000"/>
                 <w:sz w:val="32"/>
                 <w:szCs w:val="32"/>
+                <w:lang w:val="it-IT"/>
               </w:rPr>
               <w:t>)[</w:t>
             </w:r>
@@ -16330,6 +16436,7 @@
                 <w:rFonts w:cs="BRH Malayalam Extra"/>
                 <w:color w:val="000000"/>
                 <w:szCs w:val="32"/>
+                <w:lang w:val="it-IT"/>
               </w:rPr>
               <w:t>P16</w:t>
             </w:r>
@@ -16339,6 +16446,7 @@
                 <w:color w:val="000000"/>
                 <w:sz w:val="32"/>
                 <w:szCs w:val="32"/>
+                <w:lang w:val="it-IT"/>
               </w:rPr>
               <w:t xml:space="preserve">] </w:t>
             </w:r>
@@ -16347,6 +16455,7 @@
                 <w:rFonts w:cs="BRH Malayalam Extra"/>
                 <w:color w:val="000000"/>
                 <w:szCs w:val="32"/>
+                <w:lang w:val="it-IT"/>
               </w:rPr>
               <w:t>4</w:t>
             </w:r>
@@ -16356,6 +16465,7 @@
                 <w:color w:val="000000"/>
                 <w:sz w:val="32"/>
                 <w:szCs w:val="32"/>
+                <w:lang w:val="it-IT"/>
               </w:rPr>
               <w:t>.</w:t>
             </w:r>
@@ -16364,6 +16474,7 @@
                 <w:rFonts w:cs="BRH Malayalam Extra"/>
                 <w:color w:val="000000"/>
                 <w:szCs w:val="32"/>
+                <w:lang w:val="it-IT"/>
               </w:rPr>
               <w:t>2</w:t>
             </w:r>
@@ -16373,6 +16484,7 @@
                 <w:color w:val="000000"/>
                 <w:sz w:val="32"/>
                 <w:szCs w:val="32"/>
+                <w:lang w:val="it-IT"/>
               </w:rPr>
               <w:t>.</w:t>
             </w:r>
@@ -16381,6 +16493,7 @@
                 <w:rFonts w:cs="BRH Malayalam Extra"/>
                 <w:color w:val="000000"/>
                 <w:szCs w:val="32"/>
+                <w:lang w:val="it-IT"/>
               </w:rPr>
               <w:t>4</w:t>
             </w:r>
@@ -16390,6 +16503,7 @@
                 <w:color w:val="000000"/>
                 <w:sz w:val="32"/>
                 <w:szCs w:val="32"/>
+                <w:lang w:val="it-IT"/>
               </w:rPr>
               <w:t>.</w:t>
             </w:r>
@@ -16398,6 +16512,7 @@
                 <w:rFonts w:cs="BRH Malayalam Extra"/>
                 <w:color w:val="000000"/>
                 <w:szCs w:val="32"/>
+                <w:lang w:val="it-IT"/>
               </w:rPr>
               <w:t>3</w:t>
             </w:r>
@@ -16407,6 +16522,7 @@
                 <w:color w:val="000000"/>
                 <w:sz w:val="32"/>
                 <w:szCs w:val="32"/>
+                <w:lang w:val="it-IT"/>
               </w:rPr>
               <w:t>(</w:t>
             </w:r>
@@ -16415,6 +16531,7 @@
                 <w:rFonts w:cs="BRH Malayalam Extra"/>
                 <w:color w:val="000000"/>
                 <w:szCs w:val="32"/>
+                <w:lang w:val="it-IT"/>
               </w:rPr>
               <w:t>1</w:t>
             </w:r>
@@ -16424,6 +16541,7 @@
                 <w:color w:val="000000"/>
                 <w:sz w:val="32"/>
                 <w:szCs w:val="32"/>
+                <w:lang w:val="it-IT"/>
               </w:rPr>
               <w:t>)-  A</w:t>
             </w:r>
@@ -16433,15 +16551,17 @@
                 <w:color w:val="000000"/>
                 <w:sz w:val="28"/>
                 <w:szCs w:val="32"/>
-              </w:rPr>
-              <w:t>–</w:t>
-            </w:r>
-            <w:r>
-              <w:rPr>
-                <w:rFonts w:ascii="BRH Malayalam Extra" w:hAnsi="BRH Malayalam Extra" w:cs="BRH Malayalam Extra"/>
-                <w:color w:val="000000"/>
-                <w:sz w:val="32"/>
-                <w:szCs w:val="32"/>
+                <w:lang w:val="it-IT"/>
+              </w:rPr>
+              <w:t>–</w:t>
+            </w:r>
+            <w:r>
+              <w:rPr>
+                <w:rFonts w:ascii="BRH Malayalam Extra" w:hAnsi="BRH Malayalam Extra" w:cs="BRH Malayalam Extra"/>
+                <w:color w:val="000000"/>
+                <w:sz w:val="32"/>
+                <w:szCs w:val="32"/>
+                <w:lang w:val="it-IT"/>
               </w:rPr>
               <w:t>fþ¡ | px</w:t>
             </w:r>
@@ -16451,15 +16571,17 @@
                 <w:color w:val="000000"/>
                 <w:sz w:val="28"/>
                 <w:szCs w:val="32"/>
-              </w:rPr>
-              <w:t>–</w:t>
-            </w:r>
-            <w:r>
-              <w:rPr>
-                <w:rFonts w:ascii="BRH Malayalam Extra" w:hAnsi="BRH Malayalam Extra" w:cs="BRH Malayalam Extra"/>
-                <w:color w:val="000000"/>
-                <w:sz w:val="32"/>
-                <w:szCs w:val="32"/>
+                <w:lang w:val="it-IT"/>
+              </w:rPr>
+              <w:t>–</w:t>
+            </w:r>
+            <w:r>
+              <w:rPr>
+                <w:rFonts w:ascii="BRH Malayalam Extra" w:hAnsi="BRH Malayalam Extra" w:cs="BRH Malayalam Extra"/>
+                <w:color w:val="000000"/>
+                <w:sz w:val="32"/>
+                <w:szCs w:val="32"/>
+                <w:lang w:val="it-IT"/>
               </w:rPr>
               <w:t xml:space="preserve"> | j</w:t>
             </w:r>
@@ -16469,15 +16591,17 @@
                 <w:color w:val="000000"/>
                 <w:sz w:val="28"/>
                 <w:szCs w:val="32"/>
-              </w:rPr>
-              <w:t>–</w:t>
-            </w:r>
-            <w:r>
-              <w:rPr>
-                <w:rFonts w:ascii="BRH Malayalam Extra" w:hAnsi="BRH Malayalam Extra" w:cs="BRH Malayalam Extra"/>
-                <w:color w:val="000000"/>
-                <w:sz w:val="32"/>
-                <w:szCs w:val="32"/>
+                <w:lang w:val="it-IT"/>
+              </w:rPr>
+              <w:t>–</w:t>
+            </w:r>
+            <w:r>
+              <w:rPr>
+                <w:rFonts w:ascii="BRH Malayalam Extra" w:hAnsi="BRH Malayalam Extra" w:cs="BRH Malayalam Extra"/>
+                <w:color w:val="000000"/>
+                <w:sz w:val="32"/>
+                <w:szCs w:val="32"/>
+                <w:lang w:val="it-IT"/>
               </w:rPr>
               <w:t>R</w:t>
             </w:r>
@@ -16487,15 +16611,17 @@
                 <w:color w:val="000000"/>
                 <w:sz w:val="28"/>
                 <w:szCs w:val="32"/>
-              </w:rPr>
-              <w:t>–</w:t>
-            </w:r>
-            <w:r>
-              <w:rPr>
-                <w:rFonts w:ascii="BRH Malayalam Extra" w:hAnsi="BRH Malayalam Extra" w:cs="BRH Malayalam Extra"/>
-                <w:color w:val="000000"/>
-                <w:sz w:val="32"/>
-                <w:szCs w:val="32"/>
+                <w:lang w:val="it-IT"/>
+              </w:rPr>
+              <w:t>–</w:t>
+            </w:r>
+            <w:r>
+              <w:rPr>
+                <w:rFonts w:ascii="BRH Malayalam Extra" w:hAnsi="BRH Malayalam Extra" w:cs="BRH Malayalam Extra"/>
+                <w:color w:val="000000"/>
+                <w:sz w:val="32"/>
+                <w:szCs w:val="32"/>
+                <w:lang w:val="it-IT"/>
               </w:rPr>
               <w:t>öZ</w:t>
             </w:r>
@@ -16505,15 +16631,17 @@
                 <w:color w:val="000000"/>
                 <w:sz w:val="28"/>
                 <w:szCs w:val="32"/>
-              </w:rPr>
-              <w:t>–</w:t>
-            </w:r>
-            <w:r>
-              <w:rPr>
-                <w:rFonts w:ascii="BRH Malayalam Extra" w:hAnsi="BRH Malayalam Extra" w:cs="BRH Malayalam Extra"/>
-                <w:color w:val="000000"/>
-                <w:sz w:val="32"/>
-                <w:szCs w:val="32"/>
+                <w:lang w:val="it-IT"/>
+              </w:rPr>
+              <w:t>–</w:t>
+            </w:r>
+            <w:r>
+              <w:rPr>
+                <w:rFonts w:ascii="BRH Malayalam Extra" w:hAnsi="BRH Malayalam Extra" w:cs="BRH Malayalam Extra"/>
+                <w:color w:val="000000"/>
+                <w:sz w:val="32"/>
+                <w:szCs w:val="32"/>
+                <w:lang w:val="it-IT"/>
               </w:rPr>
               <w:t xml:space="preserve"> ||</w:t>
             </w:r>
@@ -16529,6 +16657,7 @@
                 <w:rFonts w:cs="BRH Malayalam Extra"/>
                 <w:color w:val="FF0000"/>
                 <w:szCs w:val="40"/>
+                <w:lang w:val="it-IT"/>
               </w:rPr>
             </w:pPr>
             <w:r>
@@ -16537,6 +16666,7 @@
                 <w:color w:val="000000"/>
                 <w:sz w:val="32"/>
                 <w:szCs w:val="32"/>
+                <w:lang w:val="it-IT"/>
               </w:rPr>
               <w:t>A</w:t>
             </w:r>
@@ -16546,6 +16676,7 @@
                 <w:color w:val="000000"/>
                 <w:sz w:val="28"/>
                 <w:szCs w:val="32"/>
+                <w:lang w:val="it-IT"/>
               </w:rPr>
               <w:t>–</w:t>
             </w:r>
@@ -16556,6 +16687,7 @@
                 <w:sz w:val="32"/>
                 <w:szCs w:val="32"/>
                 <w:highlight w:val="green"/>
+                <w:lang w:val="it-IT"/>
               </w:rPr>
               <w:t>fþ¡ px</w:t>
             </w:r>
@@ -16565,6 +16697,7 @@
                 <w:color w:val="000000"/>
                 <w:sz w:val="32"/>
                 <w:szCs w:val="32"/>
+                <w:lang w:val="it-IT"/>
               </w:rPr>
               <w:t>— px</w:t>
             </w:r>
@@ -16574,15 +16707,17 @@
                 <w:color w:val="000000"/>
                 <w:sz w:val="28"/>
                 <w:szCs w:val="32"/>
-              </w:rPr>
-              <w:t>–</w:t>
-            </w:r>
-            <w:r>
-              <w:rPr>
-                <w:rFonts w:ascii="BRH Malayalam Extra" w:hAnsi="BRH Malayalam Extra" w:cs="BRH Malayalam Extra"/>
-                <w:color w:val="000000"/>
-                <w:sz w:val="32"/>
-                <w:szCs w:val="32"/>
+                <w:lang w:val="it-IT"/>
+              </w:rPr>
+              <w:t>–</w:t>
+            </w:r>
+            <w:r>
+              <w:rPr>
+                <w:rFonts w:ascii="BRH Malayalam Extra" w:hAnsi="BRH Malayalam Extra" w:cs="BRH Malayalam Extra"/>
+                <w:color w:val="000000"/>
+                <w:sz w:val="32"/>
+                <w:szCs w:val="32"/>
+                <w:lang w:val="it-IT"/>
               </w:rPr>
               <w:t xml:space="preserve"> „fþû</w:t>
             </w:r>
@@ -16593,6 +16728,7 @@
                 <w:sz w:val="32"/>
                 <w:szCs w:val="32"/>
                 <w:highlight w:val="green"/>
+                <w:lang w:val="it-IT"/>
               </w:rPr>
               <w:t>—f</w:t>
             </w:r>
@@ -16603,6 +16739,7 @@
                 <w:sz w:val="32"/>
                 <w:szCs w:val="32"/>
                 <w:highlight w:val="yellow"/>
+                <w:lang w:val="it-IT"/>
               </w:rPr>
               <w:t>þ</w:t>
             </w:r>
@@ -16613,6 +16750,7 @@
                 <w:sz w:val="32"/>
                 <w:szCs w:val="32"/>
                 <w:highlight w:val="green"/>
+                <w:lang w:val="it-IT"/>
               </w:rPr>
               <w:t>¡ px</w:t>
             </w:r>
@@ -16622,6 +16760,7 @@
                 <w:color w:val="000000"/>
                 <w:sz w:val="32"/>
                 <w:szCs w:val="32"/>
+                <w:lang w:val="it-IT"/>
               </w:rPr>
               <w:t xml:space="preserve"> jRöZ jRöZ px</w:t>
             </w:r>
@@ -16631,15 +16770,17 @@
                 <w:color w:val="000000"/>
                 <w:sz w:val="28"/>
                 <w:szCs w:val="32"/>
-              </w:rPr>
-              <w:t>–</w:t>
-            </w:r>
-            <w:r>
-              <w:rPr>
-                <w:rFonts w:ascii="BRH Malayalam Extra" w:hAnsi="BRH Malayalam Extra" w:cs="BRH Malayalam Extra"/>
-                <w:color w:val="000000"/>
-                <w:sz w:val="32"/>
-                <w:szCs w:val="32"/>
+                <w:lang w:val="it-IT"/>
+              </w:rPr>
+              <w:t>–</w:t>
+            </w:r>
+            <w:r>
+              <w:rPr>
+                <w:rFonts w:ascii="BRH Malayalam Extra" w:hAnsi="BRH Malayalam Extra" w:cs="BRH Malayalam Extra"/>
+                <w:color w:val="000000"/>
+                <w:sz w:val="32"/>
+                <w:szCs w:val="32"/>
+                <w:lang w:val="it-IT"/>
               </w:rPr>
               <w:t xml:space="preserve"> „fþû—</w:t>
             </w:r>
@@ -16650,6 +16791,7 @@
                 <w:sz w:val="32"/>
                 <w:szCs w:val="32"/>
                 <w:highlight w:val="green"/>
+                <w:lang w:val="it-IT"/>
               </w:rPr>
               <w:t>fþ</w:t>
             </w:r>
@@ -16660,6 +16802,7 @@
                 <w:sz w:val="32"/>
                 <w:szCs w:val="32"/>
                 <w:highlight w:val="yellow"/>
+                <w:lang w:val="it-IT"/>
               </w:rPr>
               <w:t>þ</w:t>
             </w:r>
@@ -16670,6 +16813,7 @@
                 <w:sz w:val="32"/>
                 <w:szCs w:val="32"/>
                 <w:highlight w:val="green"/>
+                <w:lang w:val="it-IT"/>
               </w:rPr>
               <w:t>¡ px</w:t>
             </w:r>
@@ -16679,6 +16823,7 @@
                 <w:color w:val="000000"/>
                 <w:sz w:val="32"/>
                 <w:szCs w:val="32"/>
+                <w:lang w:val="it-IT"/>
               </w:rPr>
               <w:t xml:space="preserve"> jRöZ | </w:t>
             </w:r>

</xml_diff>